<commit_message>
updated pubs and cv
</commit_message>
<xml_diff>
--- a/downloads/cv.docx
+++ b/downloads/cv.docx
@@ -1666,7 +1666,23 @@
                 <w:rFonts w:cs="Arial"/>
                 <w:szCs w:val="24"/>
               </w:rPr>
-              <w:t>Li, Yanling, Zita Oravecz, Shuai Zhou, Yosef Bodovski, Ian J. Barnett, Naomi</w:t>
+              <w:t xml:space="preserve">Li, Yanling, Zita Oravecz, Shuai Zhou, Yosef </w:t>
+            </w:r>
+            <w:proofErr w:type="spellStart"/>
+            <w:r>
+              <w:rPr>
+                <w:rFonts w:cs="Arial"/>
+                <w:szCs w:val="24"/>
+              </w:rPr>
+              <w:t>Bodovski</w:t>
+            </w:r>
+            <w:proofErr w:type="spellEnd"/>
+            <w:r>
+              <w:rPr>
+                <w:rFonts w:cs="Arial"/>
+                <w:szCs w:val="24"/>
+              </w:rPr>
+              <w:t>, Ian J. Barnett, Naomi</w:t>
             </w:r>
             <w:r>
               <w:rPr>
@@ -1694,7 +1710,23 @@
                 <w:rFonts w:cs="Arial"/>
                 <w:szCs w:val="24"/>
               </w:rPr>
-              <w:t xml:space="preserve"> Vrieze, and Sy-Miin Chow. </w:t>
+              <w:t xml:space="preserve"> Vrieze, and Sy-</w:t>
+            </w:r>
+            <w:proofErr w:type="spellStart"/>
+            <w:r>
+              <w:rPr>
+                <w:rFonts w:cs="Arial"/>
+                <w:szCs w:val="24"/>
+              </w:rPr>
+              <w:t>Miin</w:t>
+            </w:r>
+            <w:proofErr w:type="spellEnd"/>
+            <w:r>
+              <w:rPr>
+                <w:rFonts w:cs="Arial"/>
+                <w:szCs w:val="24"/>
+              </w:rPr>
+              <w:t xml:space="preserve"> Chow. </w:t>
             </w:r>
             <w:r>
               <w:rPr>
@@ -1850,7 +1882,23 @@
                 <w:rFonts w:cs="Arial"/>
                 <w:szCs w:val="24"/>
               </w:rPr>
-              <w:t xml:space="preserve">Zita Oravecz, Yosef Bodovski, Naomi </w:t>
+              <w:t xml:space="preserve">Zita Oravecz, Yosef </w:t>
+            </w:r>
+            <w:proofErr w:type="spellStart"/>
+            <w:r>
+              <w:rPr>
+                <w:rFonts w:cs="Arial"/>
+                <w:szCs w:val="24"/>
+              </w:rPr>
+              <w:t>Bodovski</w:t>
+            </w:r>
+            <w:proofErr w:type="spellEnd"/>
+            <w:r>
+              <w:rPr>
+                <w:rFonts w:cs="Arial"/>
+                <w:szCs w:val="24"/>
+              </w:rPr>
+              <w:t xml:space="preserve">, Naomi </w:t>
             </w:r>
             <w:r>
               <w:rPr>
@@ -1878,7 +1926,23 @@
                 <w:rFonts w:cs="Arial"/>
                 <w:szCs w:val="24"/>
               </w:rPr>
-              <w:t xml:space="preserve"> Vrieze, and Sy-Miin Chow. </w:t>
+              <w:t xml:space="preserve"> Vrieze, and Sy-</w:t>
+            </w:r>
+            <w:proofErr w:type="spellStart"/>
+            <w:r>
+              <w:rPr>
+                <w:rFonts w:cs="Arial"/>
+                <w:szCs w:val="24"/>
+              </w:rPr>
+              <w:t>Miin</w:t>
+            </w:r>
+            <w:proofErr w:type="spellEnd"/>
+            <w:r>
+              <w:rPr>
+                <w:rFonts w:cs="Arial"/>
+                <w:szCs w:val="24"/>
+              </w:rPr>
+              <w:t xml:space="preserve"> Chow. </w:t>
             </w:r>
             <w:r>
               <w:rPr>
@@ -2041,7 +2105,39 @@
                 <w:rFonts w:cs="Arial"/>
                 <w:szCs w:val="24"/>
               </w:rPr>
-              <w:t xml:space="preserve"> Clebak, Julie Radico, Jarrett Sell, Christina Scartozzi, Shuai Zhou, Guangqing Chi, and Tamara Oser.</w:t>
+              <w:t xml:space="preserve"> </w:t>
+            </w:r>
+            <w:proofErr w:type="spellStart"/>
+            <w:r>
+              <w:rPr>
+                <w:rFonts w:cs="Arial"/>
+                <w:szCs w:val="24"/>
+              </w:rPr>
+              <w:t>Clebak</w:t>
+            </w:r>
+            <w:proofErr w:type="spellEnd"/>
+            <w:r>
+              <w:rPr>
+                <w:rFonts w:cs="Arial"/>
+                <w:szCs w:val="24"/>
+              </w:rPr>
+              <w:t xml:space="preserve">, Julie </w:t>
+            </w:r>
+            <w:proofErr w:type="spellStart"/>
+            <w:r>
+              <w:rPr>
+                <w:rFonts w:cs="Arial"/>
+                <w:szCs w:val="24"/>
+              </w:rPr>
+              <w:t>Radico</w:t>
+            </w:r>
+            <w:proofErr w:type="spellEnd"/>
+            <w:r>
+              <w:rPr>
+                <w:rFonts w:cs="Arial"/>
+                <w:szCs w:val="24"/>
+              </w:rPr>
+              <w:t>, Jarrett Sell, Christina Scartozzi, Shuai Zhou, Guangqing Chi, and Tamara Oser.</w:t>
             </w:r>
             <w:r>
               <w:rPr>
@@ -2207,7 +2303,7 @@
                 <w:rFonts w:cs="Arial"/>
                 <w:szCs w:val="24"/>
               </w:rPr>
-              <w:t>Zhou, Shuai and Guangqing Chi. “How Do Environmental Changes and Variations Influence Migration? A Meta-regression Analysis of the Environmental Migration Literature.”</w:t>
+              <w:t>Zhou, Shuai, Guangqing Chi, Huanguang Qiu, Zhen Lei, Erica A.H. Smithwick, and Jiquan Chen. “Subsidized Relocation and the Willingness to Move: Evidence from the Targeted Poverty Alleviation Project in China.”</w:t>
             </w:r>
             <w:r>
               <w:rPr>
@@ -2223,7 +2319,7 @@
                 <w:iCs/>
                 <w:szCs w:val="24"/>
               </w:rPr>
-              <w:t>Demographic Research</w:t>
+              <w:t>PLOS One</w:t>
             </w:r>
             <w:r>
               <w:rPr>
@@ -2240,8 +2336,6 @@
               </w:tabs>
               <w:rPr>
                 <w:rFonts w:cs="Arial"/>
-                <w:b/>
-                <w:bCs/>
                 <w:szCs w:val="24"/>
               </w:rPr>
             </w:pPr>
@@ -2302,7 +2396,133 @@
                 <w:rFonts w:cs="Arial"/>
                 <w:szCs w:val="24"/>
               </w:rPr>
-              <w:t>Zhou, Shuai, Guangqing Chi, Huanguang Qiu, Zhen Lei, Erica A.H. Smithwick, and Jiquan Chen. “Subsidized Relocation and the Willingness to Move: Evidence from the Targeted Poverty Alleviation Project in China.”</w:t>
+              <w:t>Chi, Guangqing, Megan Mucioki</w:t>
+            </w:r>
+            <w:r>
+              <w:rPr>
+                <w:rFonts w:cs="Arial"/>
+                <w:szCs w:val="24"/>
+              </w:rPr>
+              <w:t>,</w:t>
+            </w:r>
+            <w:r>
+              <w:rPr>
+                <w:rFonts w:cs="Arial"/>
+                <w:szCs w:val="24"/>
+              </w:rPr>
+              <w:t xml:space="preserve"> Shuai Zhou, Jessica Miller</w:t>
+            </w:r>
+            <w:r>
+              <w:rPr>
+                <w:rFonts w:cs="Arial"/>
+                <w:szCs w:val="24"/>
+              </w:rPr>
+              <w:t>,</w:t>
+            </w:r>
+            <w:r>
+              <w:rPr>
+                <w:rFonts w:cs="Arial"/>
+                <w:szCs w:val="24"/>
+              </w:rPr>
+              <w:t xml:space="preserve"> Ekrem Korkut</w:t>
+            </w:r>
+            <w:r>
+              <w:rPr>
+                <w:rFonts w:cs="Arial"/>
+                <w:szCs w:val="24"/>
+              </w:rPr>
+              <w:t>,</w:t>
+            </w:r>
+            <w:r>
+              <w:rPr>
+                <w:rFonts w:cs="Arial"/>
+                <w:szCs w:val="24"/>
+              </w:rPr>
+              <w:t xml:space="preserve"> Lance Howe</w:t>
+            </w:r>
+            <w:r>
+              <w:rPr>
+                <w:rFonts w:cs="Arial"/>
+                <w:szCs w:val="24"/>
+              </w:rPr>
+              <w:t>,</w:t>
+            </w:r>
+            <w:r>
+              <w:rPr>
+                <w:rFonts w:cs="Arial"/>
+                <w:szCs w:val="24"/>
+              </w:rPr>
+              <w:t xml:space="preserve"> Junjun Yin</w:t>
+            </w:r>
+            <w:r>
+              <w:rPr>
+                <w:rFonts w:cs="Arial"/>
+                <w:szCs w:val="24"/>
+              </w:rPr>
+              <w:t>,</w:t>
+            </w:r>
+            <w:r>
+              <w:rPr>
+                <w:rFonts w:cs="Arial"/>
+                <w:szCs w:val="24"/>
+              </w:rPr>
+              <w:t xml:space="preserve"> Davin Holen</w:t>
+            </w:r>
+            <w:r>
+              <w:rPr>
+                <w:rFonts w:cs="Arial"/>
+                <w:szCs w:val="24"/>
+              </w:rPr>
+              <w:t>,</w:t>
+            </w:r>
+            <w:r>
+              <w:rPr>
+                <w:rFonts w:cs="Arial"/>
+                <w:szCs w:val="24"/>
+              </w:rPr>
+              <w:t xml:space="preserve"> Heather Randell</w:t>
+            </w:r>
+            <w:r>
+              <w:rPr>
+                <w:rFonts w:cs="Arial"/>
+                <w:szCs w:val="24"/>
+              </w:rPr>
+              <w:t>,</w:t>
+            </w:r>
+            <w:r>
+              <w:rPr>
+                <w:rFonts w:cs="Arial"/>
+                <w:szCs w:val="24"/>
+              </w:rPr>
+              <w:t xml:space="preserve"> Kathleen E. Halvorsen, Lara Fowler,</w:t>
+            </w:r>
+            <w:r>
+              <w:rPr>
+                <w:rFonts w:cs="Arial"/>
+                <w:szCs w:val="24"/>
+              </w:rPr>
+              <w:t xml:space="preserve"> James Ford, and Ann Tickamyer</w:t>
+            </w:r>
+            <w:r>
+              <w:rPr>
+                <w:rFonts w:cs="Arial"/>
+                <w:szCs w:val="24"/>
+              </w:rPr>
+              <w:t>. “</w:t>
+            </w:r>
+            <w:r>
+              <w:rPr>
+                <w:rFonts w:cs="Arial"/>
+                <w:szCs w:val="24"/>
+              </w:rPr>
+              <w:t>Climate Impacts on Migration in the Arctic North America: Existing Evidence and Research Agenda</w:t>
+            </w:r>
+            <w:r>
+              <w:rPr>
+                <w:rFonts w:cs="Arial"/>
+                <w:szCs w:val="24"/>
+              </w:rPr>
+              <w:t>.”</w:t>
             </w:r>
             <w:r>
               <w:rPr>
@@ -2318,7 +2538,7 @@
                 <w:iCs/>
                 <w:szCs w:val="24"/>
               </w:rPr>
-              <w:t>PLOS One</w:t>
+              <w:t>Climate Change</w:t>
             </w:r>
             <w:r>
               <w:rPr>
@@ -2365,14 +2585,7 @@
                 <w:rFonts w:cs="Arial"/>
                 <w:szCs w:val="24"/>
               </w:rPr>
-              <w:t>202</w:t>
-            </w:r>
-            <w:r>
-              <w:rPr>
-                <w:rFonts w:cs="Arial"/>
-                <w:szCs w:val="24"/>
-              </w:rPr>
-              <w:t>3</w:t>
+              <w:t>2023</w:t>
             </w:r>
           </w:p>
         </w:tc>
@@ -2395,112 +2608,28 @@
                 <w:rFonts w:cs="Arial"/>
                 <w:szCs w:val="24"/>
               </w:rPr>
-              <w:t>Chi, Guangqing, Megan Mucioki</w:t>
-            </w:r>
-            <w:r>
-              <w:rPr>
-                <w:rFonts w:cs="Arial"/>
-                <w:szCs w:val="24"/>
-              </w:rPr>
-              <w:t>,</w:t>
-            </w:r>
-            <w:r>
-              <w:rPr>
-                <w:rFonts w:cs="Arial"/>
-                <w:szCs w:val="24"/>
-              </w:rPr>
-              <w:t xml:space="preserve"> Shuai Zhou, Jessica Miller</w:t>
-            </w:r>
-            <w:r>
-              <w:rPr>
-                <w:rFonts w:cs="Arial"/>
-                <w:szCs w:val="24"/>
-              </w:rPr>
-              <w:t>,</w:t>
-            </w:r>
-            <w:r>
-              <w:rPr>
-                <w:rFonts w:cs="Arial"/>
-                <w:szCs w:val="24"/>
-              </w:rPr>
-              <w:t xml:space="preserve"> Ekrem Korkut</w:t>
-            </w:r>
-            <w:r>
-              <w:rPr>
-                <w:rFonts w:cs="Arial"/>
-                <w:szCs w:val="24"/>
-              </w:rPr>
-              <w:t>,</w:t>
-            </w:r>
-            <w:r>
-              <w:rPr>
-                <w:rFonts w:cs="Arial"/>
-                <w:szCs w:val="24"/>
-              </w:rPr>
-              <w:t xml:space="preserve"> Lance Howe</w:t>
-            </w:r>
-            <w:r>
-              <w:rPr>
-                <w:rFonts w:cs="Arial"/>
-                <w:szCs w:val="24"/>
-              </w:rPr>
-              <w:t>,</w:t>
-            </w:r>
-            <w:r>
-              <w:rPr>
-                <w:rFonts w:cs="Arial"/>
-                <w:szCs w:val="24"/>
-              </w:rPr>
-              <w:t xml:space="preserve"> Junjun Yin</w:t>
-            </w:r>
-            <w:r>
-              <w:rPr>
-                <w:rFonts w:cs="Arial"/>
-                <w:szCs w:val="24"/>
-              </w:rPr>
-              <w:t>,</w:t>
-            </w:r>
-            <w:r>
-              <w:rPr>
-                <w:rFonts w:cs="Arial"/>
-                <w:szCs w:val="24"/>
-              </w:rPr>
-              <w:t xml:space="preserve"> Davin Holen</w:t>
-            </w:r>
-            <w:r>
-              <w:rPr>
-                <w:rFonts w:cs="Arial"/>
-                <w:szCs w:val="24"/>
-              </w:rPr>
-              <w:t>,</w:t>
-            </w:r>
-            <w:r>
-              <w:rPr>
-                <w:rFonts w:cs="Arial"/>
-                <w:szCs w:val="24"/>
-              </w:rPr>
-              <w:t xml:space="preserve"> Heather Randell</w:t>
-            </w:r>
-            <w:r>
-              <w:rPr>
-                <w:rFonts w:cs="Arial"/>
-                <w:szCs w:val="24"/>
-              </w:rPr>
-              <w:t>,</w:t>
-            </w:r>
-            <w:r>
-              <w:rPr>
-                <w:rFonts w:cs="Arial"/>
-                <w:szCs w:val="24"/>
-              </w:rPr>
-              <w:t xml:space="preserve"> Kathleen E. Halvorsen, Lara Fowler,</w:t>
-            </w:r>
-            <w:r>
-              <w:rPr>
-                <w:rFonts w:cs="Arial"/>
-                <w:szCs w:val="24"/>
-              </w:rPr>
-              <w:t xml:space="preserve"> James Ford, and Ann Tickamyer</w:t>
+              <w:t xml:space="preserve">Fu, </w:t>
+            </w:r>
+            <w:r>
+              <w:rPr>
+                <w:rFonts w:cs="Arial"/>
+                <w:szCs w:val="24"/>
+              </w:rPr>
+              <w:t xml:space="preserve">Haiyue, Yating Li, Penghui Jiang, Shuai Zhou, </w:t>
+            </w:r>
+            <w:r>
+              <w:rPr>
+                <w:rFonts w:cs="Arial"/>
+                <w:szCs w:val="24"/>
+              </w:rPr>
+              <w:t xml:space="preserve">and </w:t>
+            </w:r>
+            <w:r>
+              <w:rPr>
+                <w:rFonts w:cs="Arial"/>
+                <w:szCs w:val="24"/>
+              </w:rPr>
+              <w:t>Chuan Liao</w:t>
             </w:r>
             <w:r>
               <w:rPr>
@@ -2514,21 +2643,14 @@
                 <w:rFonts w:cs="Arial"/>
                 <w:szCs w:val="24"/>
               </w:rPr>
-              <w:t>Climate Impacts on Migration in the Arctic North America: Existing Evidence and Research Agenda</w:t>
-            </w:r>
-            <w:r>
-              <w:rPr>
-                <w:rFonts w:cs="Arial"/>
-                <w:szCs w:val="24"/>
-              </w:rPr>
-              <w:t>.”</w:t>
-            </w:r>
-            <w:r>
-              <w:rPr>
-                <w:rFonts w:cs="Arial"/>
-                <w:szCs w:val="24"/>
-              </w:rPr>
-              <w:t xml:space="preserve"> </w:t>
+              <w:t>Transition Towards Sustainable Diets: Multi-objective Optimization of Dietary Pattern in China</w:t>
+            </w:r>
+            <w:r>
+              <w:rPr>
+                <w:rFonts w:cs="Arial"/>
+                <w:szCs w:val="24"/>
+              </w:rPr>
+              <w:t xml:space="preserve">.” </w:t>
             </w:r>
             <w:r>
               <w:rPr>
@@ -2537,7 +2659,7 @@
                 <w:iCs/>
                 <w:szCs w:val="24"/>
               </w:rPr>
-              <w:t>Climate Change</w:t>
+              <w:t>Sustainable Production and Consumption</w:t>
             </w:r>
             <w:r>
               <w:rPr>
@@ -2759,6 +2881,28 @@
               </w:rPr>
             </w:pPr>
           </w:p>
+          <w:p>
+            <w:pPr>
+              <w:tabs>
+                <w:tab w:val="left" w:pos="8080"/>
+              </w:tabs>
+              <w:rPr>
+                <w:rFonts w:cs="Arial"/>
+                <w:szCs w:val="24"/>
+              </w:rPr>
+            </w:pPr>
+          </w:p>
+          <w:p>
+            <w:pPr>
+              <w:tabs>
+                <w:tab w:val="left" w:pos="8080"/>
+              </w:tabs>
+              <w:rPr>
+                <w:rFonts w:cs="Arial"/>
+                <w:szCs w:val="24"/>
+              </w:rPr>
+            </w:pPr>
+          </w:p>
         </w:tc>
       </w:tr>
       <w:tr>
@@ -2785,6 +2929,7 @@
                 <w:rFonts w:cs="Arial"/>
                 <w:szCs w:val="24"/>
               </w:rPr>
+              <w:lastRenderedPageBreak/>
               <w:t>202</w:t>
             </w:r>
             <w:r>
@@ -2822,15 +2967,7 @@
                 <w:rFonts w:cs="Arial"/>
                 <w:szCs w:val="24"/>
               </w:rPr>
-              <w:t xml:space="preserve">. “Migratory Responses to Environmental Variability in the United States: A Multi-level Analysis of Microdata from the American Community </w:t>
-            </w:r>
-            <w:r>
-              <w:rPr>
-                <w:rFonts w:cs="Arial"/>
-                <w:szCs w:val="24"/>
-              </w:rPr>
-              <w:lastRenderedPageBreak/>
-              <w:t>Survey, 2010 – 2020.”</w:t>
+              <w:t>. “Migratory Responses to Environmental Variability in the United States: A Multi-level Analysis of Microdata from the American Community Survey, 2010 – 2020.”</w:t>
             </w:r>
             <w:r>
               <w:rPr>
@@ -2855,17 +2992,6 @@
               </w:rPr>
               <w:t>.</w:t>
             </w:r>
-          </w:p>
-          <w:p>
-            <w:pPr>
-              <w:tabs>
-                <w:tab w:val="left" w:pos="8080"/>
-              </w:tabs>
-              <w:rPr>
-                <w:rFonts w:cs="Arial"/>
-                <w:szCs w:val="24"/>
-              </w:rPr>
-            </w:pPr>
           </w:p>
           <w:p>
             <w:pPr>
@@ -2904,7 +3030,6 @@
                 <w:rFonts w:cs="Arial"/>
                 <w:szCs w:val="24"/>
               </w:rPr>
-              <w:lastRenderedPageBreak/>
               <w:t>202</w:t>
             </w:r>
             <w:r>
@@ -3073,6 +3198,111 @@
                 <w:szCs w:val="24"/>
               </w:rPr>
               <w:t>.</w:t>
+            </w:r>
+          </w:p>
+          <w:p>
+            <w:pPr>
+              <w:tabs>
+                <w:tab w:val="left" w:pos="8080"/>
+              </w:tabs>
+              <w:rPr>
+                <w:rFonts w:cs="Arial"/>
+                <w:szCs w:val="24"/>
+              </w:rPr>
+            </w:pPr>
+          </w:p>
+        </w:tc>
+      </w:tr>
+      <w:tr>
+        <w:trPr>
+          <w:trHeight w:val="343"/>
+          <w:jc w:val="center"/>
+        </w:trPr>
+        <w:tc>
+          <w:tcPr>
+            <w:tcW w:w="366" w:type="pct"/>
+          </w:tcPr>
+          <w:p>
+            <w:pPr>
+              <w:tabs>
+                <w:tab w:val="left" w:pos="8080"/>
+              </w:tabs>
+              <w:rPr>
+                <w:rFonts w:cs="Arial"/>
+                <w:szCs w:val="24"/>
+              </w:rPr>
+            </w:pPr>
+            <w:r>
+              <w:rPr>
+                <w:rFonts w:cs="Arial"/>
+                <w:szCs w:val="24"/>
+              </w:rPr>
+              <w:t>2023</w:t>
+            </w:r>
+          </w:p>
+        </w:tc>
+        <w:tc>
+          <w:tcPr>
+            <w:tcW w:w="4634" w:type="pct"/>
+          </w:tcPr>
+          <w:p>
+            <w:pPr>
+              <w:tabs>
+                <w:tab w:val="left" w:pos="8080"/>
+              </w:tabs>
+              <w:rPr>
+                <w:rFonts w:cs="Arial"/>
+                <w:szCs w:val="24"/>
+              </w:rPr>
+            </w:pPr>
+            <w:r>
+              <w:rPr>
+                <w:rFonts w:cs="Arial"/>
+                <w:szCs w:val="24"/>
+              </w:rPr>
+              <w:t xml:space="preserve">Sun, </w:t>
+            </w:r>
+            <w:r>
+              <w:rPr>
+                <w:rFonts w:cs="Arial"/>
+                <w:szCs w:val="24"/>
+              </w:rPr>
+              <w:t xml:space="preserve">Yan, Lili Wu, Haiyue Fu, Shuai Zhou, </w:t>
+            </w:r>
+            <w:r>
+              <w:rPr>
+                <w:rFonts w:cs="Arial"/>
+                <w:szCs w:val="24"/>
+              </w:rPr>
+              <w:t xml:space="preserve">and </w:t>
+            </w:r>
+            <w:r>
+              <w:rPr>
+                <w:rFonts w:cs="Arial"/>
+                <w:szCs w:val="24"/>
+              </w:rPr>
+              <w:t>Chuan Liao</w:t>
+            </w:r>
+            <w:r>
+              <w:rPr>
+                <w:rFonts w:cs="Arial"/>
+                <w:szCs w:val="24"/>
+              </w:rPr>
+              <w:t>. “</w:t>
+            </w:r>
+            <w:r>
+              <w:rPr>
+                <w:rFonts w:cs="Arial"/>
+                <w:szCs w:val="24"/>
+              </w:rPr>
+              <w:t>Enhancing Urban Land Use Efficiency through Regional Economic Integration: A Network Synergy Analysis in the Yangtze River Delta</w:t>
+            </w:r>
+            <w:r>
+              <w:rPr>
+                <w:rFonts w:cs="Arial"/>
+                <w:szCs w:val="24"/>
+              </w:rPr>
+              <w:t>.”</w:t>
             </w:r>
           </w:p>
         </w:tc>
@@ -3377,7 +3607,23 @@
                 <w:rFonts w:cs="Arial"/>
                 <w:szCs w:val="24"/>
               </w:rPr>
-              <w:t xml:space="preserve">Pennsylvania Pomp and Circumstance: Trends in High School Drop Outs.” </w:t>
+              <w:t xml:space="preserve">Pennsylvania Pomp and Circumstance: Trends in High School </w:t>
+            </w:r>
+            <w:proofErr w:type="gramStart"/>
+            <w:r>
+              <w:rPr>
+                <w:rFonts w:cs="Arial"/>
+                <w:szCs w:val="24"/>
+              </w:rPr>
+              <w:t>Drop Outs</w:t>
+            </w:r>
+            <w:proofErr w:type="gramEnd"/>
+            <w:r>
+              <w:rPr>
+                <w:rFonts w:cs="Arial"/>
+                <w:szCs w:val="24"/>
+              </w:rPr>
+              <w:t xml:space="preserve">.” </w:t>
             </w:r>
             <w:r>
               <w:rPr>
@@ -4181,17 +4427,6 @@
               <w:t>.</w:t>
             </w:r>
           </w:p>
-          <w:p>
-            <w:pPr>
-              <w:tabs>
-                <w:tab w:val="left" w:pos="8080"/>
-              </w:tabs>
-              <w:rPr>
-                <w:rFonts w:cs="Arial"/>
-                <w:szCs w:val="24"/>
-              </w:rPr>
-            </w:pPr>
-          </w:p>
         </w:tc>
       </w:tr>
       <w:tr>
@@ -4218,6 +4453,7 @@
                 <w:rFonts w:cs="Arial"/>
                 <w:szCs w:val="24"/>
               </w:rPr>
+              <w:lastRenderedPageBreak/>
               <w:t>2022</w:t>
             </w:r>
           </w:p>
@@ -4320,28 +4556,6 @@
               </w:rPr>
               <w:t xml:space="preserve"> 2022 Annual Meeting of the Population Association of America, April 6 – 9, 2022, Atlanta, GA.</w:t>
             </w:r>
-          </w:p>
-          <w:p>
-            <w:pPr>
-              <w:tabs>
-                <w:tab w:val="left" w:pos="8080"/>
-              </w:tabs>
-              <w:rPr>
-                <w:rFonts w:cs="Arial"/>
-                <w:szCs w:val="24"/>
-              </w:rPr>
-            </w:pPr>
-          </w:p>
-          <w:p>
-            <w:pPr>
-              <w:tabs>
-                <w:tab w:val="left" w:pos="8080"/>
-              </w:tabs>
-              <w:rPr>
-                <w:rFonts w:cs="Arial"/>
-                <w:szCs w:val="24"/>
-              </w:rPr>
-            </w:pPr>
           </w:p>
           <w:p>
             <w:pPr>
@@ -4380,7 +4594,6 @@
                 <w:rFonts w:cs="Arial"/>
                 <w:szCs w:val="24"/>
               </w:rPr>
-              <w:lastRenderedPageBreak/>
               <w:t>2021</w:t>
             </w:r>
           </w:p>
@@ -5247,6 +5460,7 @@
                 <w:rFonts w:cs="Arial"/>
                 <w:szCs w:val="24"/>
               </w:rPr>
+              <w:lastRenderedPageBreak/>
               <w:t>2022</w:t>
             </w:r>
           </w:p>
@@ -5283,27 +5497,8 @@
                 <w:rFonts w:cs="Arial"/>
                 <w:szCs w:val="24"/>
               </w:rPr>
-              <w:t xml:space="preserve">.” Geo-Resolution 2022—Geospatial Perspectives on Climate Change: Predicting and Mitigating Effects at </w:t>
-            </w:r>
-            <w:r>
-              <w:rPr>
-                <w:rFonts w:cs="Arial"/>
-                <w:szCs w:val="24"/>
-              </w:rPr>
-              <w:lastRenderedPageBreak/>
-              <w:t>Saint Louis University, September 28, 2022, St. Louis, MO.</w:t>
-            </w:r>
-          </w:p>
-          <w:p>
-            <w:pPr>
-              <w:tabs>
-                <w:tab w:val="left" w:pos="8080"/>
-              </w:tabs>
-              <w:rPr>
-                <w:rFonts w:cs="Arial"/>
-                <w:szCs w:val="24"/>
-              </w:rPr>
-            </w:pPr>
+              <w:t>.” Geo-Resolution 2022—Geospatial Perspectives on Climate Change: Predicting and Mitigating Effects at Saint Louis University, September 28, 2022, St. Louis, MO.</w:t>
+            </w:r>
           </w:p>
           <w:p>
             <w:pPr>
@@ -5343,7 +5538,6 @@
                 <w:rFonts w:cs="Arial"/>
                 <w:szCs w:val="24"/>
               </w:rPr>
-              <w:lastRenderedPageBreak/>
               <w:t>2021</w:t>
             </w:r>
           </w:p>
@@ -5367,7 +5561,23 @@
                 <w:rFonts w:cs="Arial"/>
                 <w:szCs w:val="24"/>
               </w:rPr>
-              <w:t>Zhou, Shuai and Yanling Li. 2021. “GPS2space: An Open-source Python Library for Spatial Measure Extraction from GPS Data.” QuantDev Brownbag at Social Science Research Institute at Pennsylvania State University, February 10, 2021, University Park, PA.</w:t>
+              <w:t xml:space="preserve">Zhou, Shuai and Yanling Li. 2021. “GPS2space: An Open-source Python Library for Spatial Measure Extraction from GPS Data.” </w:t>
+            </w:r>
+            <w:proofErr w:type="spellStart"/>
+            <w:r>
+              <w:rPr>
+                <w:rFonts w:cs="Arial"/>
+                <w:szCs w:val="24"/>
+              </w:rPr>
+              <w:t>QuantDev</w:t>
+            </w:r>
+            <w:proofErr w:type="spellEnd"/>
+            <w:r>
+              <w:rPr>
+                <w:rFonts w:cs="Arial"/>
+                <w:szCs w:val="24"/>
+              </w:rPr>
+              <w:t xml:space="preserve"> Brownbag at Social Science Research Institute at Pennsylvania State University, February 10, 2021, University Park, PA.</w:t>
             </w:r>
           </w:p>
           <w:p>
@@ -6183,17 +6393,6 @@
               <w:t>, 2021, University Park, PA</w:t>
             </w:r>
           </w:p>
-          <w:p>
-            <w:pPr>
-              <w:tabs>
-                <w:tab w:val="left" w:pos="8080"/>
-              </w:tabs>
-              <w:rPr>
-                <w:rFonts w:cs="Arial"/>
-                <w:szCs w:val="24"/>
-              </w:rPr>
-            </w:pPr>
-          </w:p>
         </w:tc>
       </w:tr>
       <w:tr>
@@ -7562,32 +7761,11 @@
           </w:p>
         </w:tc>
       </w:tr>
-      <w:bookmarkEnd w:id="39"/>
-      <w:bookmarkEnd w:id="40"/>
     </w:tbl>
+    <w:bookmarkEnd w:id="39"/>
+    <w:bookmarkEnd w:id="40"/>
     <w:p>
       <w:pPr>
-        <w:rPr>
-          <w:rFonts w:cs="Arial"/>
-        </w:rPr>
-      </w:pPr>
-    </w:p>
-    <w:p>
-      <w:pPr>
-        <w:rPr>
-          <w:rFonts w:cs="Arial"/>
-        </w:rPr>
-      </w:pPr>
-    </w:p>
-    <w:p>
-      <w:pPr>
-        <w:rPr>
-          <w:rFonts w:cs="Arial"/>
-        </w:rPr>
-      </w:pPr>
-    </w:p>
-    <w:p>
-      <w:pPr>
         <w:pStyle w:val="Heading1"/>
         <w:rPr>
           <w:rFonts w:cs="Arial"/>
@@ -7597,6 +7775,7 @@
         <w:rPr>
           <w:rFonts w:cs="Arial"/>
         </w:rPr>
+        <w:lastRenderedPageBreak/>
         <w:t>PROFESSIONAL MEMBERSHIP</w:t>
       </w:r>
     </w:p>
@@ -7996,7 +8175,23 @@
                 <w:rFonts w:cs="Arial"/>
                 <w:szCs w:val="24"/>
               </w:rPr>
-              <w:t>A Python library for constructing buffer- and convex hull-based activity space and shared space from raw GPS data, and performing the nearest distance query to user-specified landmarks.</w:t>
+              <w:t xml:space="preserve">A Python library for constructing buffer- and convex hull-based activity space and shared space from raw GPS </w:t>
+            </w:r>
+            <w:proofErr w:type="gramStart"/>
+            <w:r>
+              <w:rPr>
+                <w:rFonts w:cs="Arial"/>
+                <w:szCs w:val="24"/>
+              </w:rPr>
+              <w:t>data, and</w:t>
+            </w:r>
+            <w:proofErr w:type="gramEnd"/>
+            <w:r>
+              <w:rPr>
+                <w:rFonts w:cs="Arial"/>
+                <w:szCs w:val="24"/>
+              </w:rPr>
+              <w:t xml:space="preserve"> performing the nearest distance query to user-specified landmarks.</w:t>
             </w:r>
           </w:p>
           <w:p>
@@ -8507,7 +8702,7 @@
         <w:sz w:val="20"/>
         <w:szCs w:val="20"/>
       </w:rPr>
-      <w:t>October</w:t>
+      <w:t>November</w:t>
     </w:r>
     <w:r>
       <w:rPr>

</xml_diff>